<commit_message>
cover pages. sorting of small reports
</commit_message>
<xml_diff>
--- a/Evaluations of Courses/BCIS201.docx
+++ b/Evaluations of Courses/BCIS201.docx
@@ -3,15 +3,160 @@
 <w:document xmlns:wpc="http://schemas.microsoft.com/office/word/2010/wordprocessingCanvas" xmlns:mc="http://schemas.openxmlformats.org/markup-compatibility/2006" xmlns:o="urn:schemas-microsoft-com:office:office" xmlns:r="http://schemas.openxmlformats.org/officeDocument/2006/relationships" xmlns:m="http://schemas.openxmlformats.org/officeDocument/2006/math" xmlns:v="urn:schemas-microsoft-com:vml" xmlns:wp14="http://schemas.microsoft.com/office/word/2010/wordprocessingDrawing" xmlns:wp="http://schemas.openxmlformats.org/drawingml/2006/wordprocessingDrawing" xmlns:w10="urn:schemas-microsoft-com:office:word" xmlns:w="http://schemas.openxmlformats.org/wordprocessingml/2006/main" xmlns:w14="http://schemas.microsoft.com/office/word/2010/wordml" xmlns:w15="http://schemas.microsoft.com/office/word/2012/wordml" xmlns:wpg="http://schemas.microsoft.com/office/word/2010/wordprocessingGroup" xmlns:wpi="http://schemas.microsoft.com/office/word/2010/wordprocessingInk" xmlns:wne="http://schemas.microsoft.com/office/word/2006/wordml" xmlns:wps="http://schemas.microsoft.com/office/word/2010/wordprocessingShape" mc:Ignorable="w14 w15 wp14">
   <w:body>
     <w:p>
-      <w:r>
+      <w:pPr>
+        <w:pStyle w:val="Title"/>
+        <w:jc w:val="right"/>
+        <w:rPr>
+          <w:rFonts w:ascii="Century Gothic" w:hAnsi="Century Gothic"/>
+          <w:sz w:val="72"/>
+        </w:rPr>
+      </w:pPr>
+      <w:r>
+        <w:rPr>
+          <w:rFonts w:ascii="Century Gothic" w:hAnsi="Century Gothic"/>
+          <w:sz w:val="72"/>
+        </w:rPr>
         <w:t>BC</w:t>
       </w:r>
       <w:r>
+        <w:rPr>
+          <w:rFonts w:ascii="Century Gothic" w:hAnsi="Century Gothic"/>
+          <w:sz w:val="72"/>
+        </w:rPr>
         <w:t>IS201</w:t>
       </w:r>
     </w:p>
     <w:p>
       <w:pPr>
+        <w:pStyle w:val="Title"/>
+        <w:jc w:val="right"/>
+        <w:rPr>
+          <w:rFonts w:ascii="Century Gothic" w:hAnsi="Century Gothic"/>
+          <w:sz w:val="72"/>
+        </w:rPr>
+      </w:pPr>
+      <w:r>
+        <w:rPr>
+          <w:rFonts w:ascii="Century Gothic" w:hAnsi="Century Gothic"/>
+          <w:sz w:val="72"/>
+        </w:rPr>
+        <w:t>Alternative Modelling</w:t>
+      </w:r>
+    </w:p>
+    <w:p>
+      <w:pPr>
+        <w:pStyle w:val="Title"/>
+        <w:jc w:val="right"/>
+        <w:rPr>
+          <w:rFonts w:ascii="Century Gothic" w:hAnsi="Century Gothic"/>
+        </w:rPr>
+      </w:pPr>
+      <w:r>
+        <w:rPr>
+          <w:rFonts w:ascii="Century Gothic" w:hAnsi="Century Gothic"/>
+        </w:rPr>
+        <w:t>COURSE EVALUATIONS FROM CO-OPERATIVE</w:t>
+      </w:r>
+    </w:p>
+    <w:p>
+      <w:pPr>
+        <w:pStyle w:val="Title"/>
+        <w:jc w:val="right"/>
+        <w:rPr>
+          <w:rFonts w:ascii="Century Gothic" w:hAnsi="Century Gothic"/>
+        </w:rPr>
+      </w:pPr>
+      <w:r>
+        <w:rPr>
+          <w:rFonts w:ascii="Century Gothic" w:hAnsi="Century Gothic"/>
+        </w:rPr>
+        <w:t>EDUCATION PROJECT 2016 S1</w:t>
+      </w:r>
+    </w:p>
+    <w:p>
+      <w:pPr>
+        <w:pStyle w:val="Title"/>
+        <w:jc w:val="right"/>
+      </w:pPr>
+    </w:p>
+    <w:p>
+      <w:r>
+        <w:rPr>
+          <w:noProof/>
+          <w:sz w:val="72"/>
+        </w:rPr>
+        <w:drawing>
+          <wp:anchor distT="0" distB="0" distL="114300" distR="114300" simplePos="0" relativeHeight="251658240" behindDoc="0" locked="0" layoutInCell="1" allowOverlap="1" wp14:anchorId="2064940C" wp14:editId="4D90537F">
+            <wp:simplePos x="0" y="0"/>
+            <wp:positionH relativeFrom="margin">
+              <wp:align>right</wp:align>
+            </wp:positionH>
+            <wp:positionV relativeFrom="paragraph">
+              <wp:posOffset>5100955</wp:posOffset>
+            </wp:positionV>
+            <wp:extent cx="1800225" cy="714375"/>
+            <wp:effectExtent l="0" t="0" r="9525" b="9525"/>
+            <wp:wrapSquare wrapText="bothSides"/>
+            <wp:docPr id="1" name="Picture 1" descr="\\ADFSSTUD1\n-q\njs236\Documents\Downloads\unnamed.jpg"/>
+            <wp:cNvGraphicFramePr>
+              <a:graphicFrameLocks xmlns:a="http://schemas.openxmlformats.org/drawingml/2006/main" noChangeAspect="1"/>
+            </wp:cNvGraphicFramePr>
+            <a:graphic xmlns:a="http://schemas.openxmlformats.org/drawingml/2006/main">
+              <a:graphicData uri="http://schemas.openxmlformats.org/drawingml/2006/picture">
+                <pic:pic xmlns:pic="http://schemas.openxmlformats.org/drawingml/2006/picture">
+                  <pic:nvPicPr>
+                    <pic:cNvPr id="0" name="Picture 1" descr="\\ADFSSTUD1\n-q\njs236\Documents\Downloads\unnamed.jpg"/>
+                    <pic:cNvPicPr>
+                      <a:picLocks noChangeAspect="1" noChangeArrowheads="1"/>
+                    </pic:cNvPicPr>
+                  </pic:nvPicPr>
+                  <pic:blipFill>
+                    <a:blip r:embed="rId8">
+                      <a:extLst>
+                        <a:ext uri="{28A0092B-C50C-407E-A947-70E740481C1C}">
+                          <a14:useLocalDpi xmlns:a14="http://schemas.microsoft.com/office/drawing/2010/main" val="0"/>
+                        </a:ext>
+                      </a:extLst>
+                    </a:blip>
+                    <a:srcRect/>
+                    <a:stretch>
+                      <a:fillRect/>
+                    </a:stretch>
+                  </pic:blipFill>
+                  <pic:spPr bwMode="auto">
+                    <a:xfrm>
+                      <a:off x="0" y="0"/>
+                      <a:ext cx="1800225" cy="714375"/>
+                    </a:xfrm>
+                    <a:prstGeom prst="rect">
+                      <a:avLst/>
+                    </a:prstGeom>
+                    <a:noFill/>
+                    <a:ln>
+                      <a:noFill/>
+                    </a:ln>
+                  </pic:spPr>
+                </pic:pic>
+              </a:graphicData>
+            </a:graphic>
+            <wp14:sizeRelH relativeFrom="page">
+              <wp14:pctWidth>0</wp14:pctWidth>
+            </wp14:sizeRelH>
+            <wp14:sizeRelV relativeFrom="page">
+              <wp14:pctHeight>0</wp14:pctHeight>
+            </wp14:sizeRelV>
+          </wp:anchor>
+        </w:drawing>
+      </w:r>
+      <w:r>
+        <w:br w:type="page"/>
+      </w:r>
+      <w:bookmarkStart w:id="0" w:name="_GoBack"/>
+      <w:bookmarkEnd w:id="0"/>
+    </w:p>
+    <w:p/>
+    <w:p>
+      <w:pPr>
         <w:pStyle w:val="Heading2"/>
       </w:pPr>
       <w:r>
@@ -94,15 +239,7 @@
         <w:spacing w:afterLines="160" w:after="384" w:line="360" w:lineRule="auto"/>
       </w:pPr>
       <w:r>
-        <w:t xml:space="preserve">It was a good exercise having to write essays. Malcolm Wieck was quite concerned about good </w:t>
-      </w:r>
-      <w:proofErr w:type="gramStart"/>
-      <w:r>
-        <w:t>grammar</w:t>
-      </w:r>
-      <w:proofErr w:type="gramEnd"/>
-      <w:r>
-        <w:t>, which is important if you are wanting to write a professional report. </w:t>
+        <w:t>It was a good exercise having to write essays. Malcolm Wieck was quite concerned about good grammar, which is important if you are wanting to write a professional report. </w:t>
       </w:r>
     </w:p>
     <w:p>
@@ -134,40 +271,32 @@
         </w:rPr>
       </w:pPr>
       <w:r>
+        <w:t xml:space="preserve">The content in this course was very relevant to my project at Jade. The knowledge I gained meant I </w:t>
+      </w:r>
+      <w:r>
+        <w:t>could easily work in an Agile scrum environment, and pick up technologies like Jira.</w:t>
+      </w:r>
+    </w:p>
+    <w:p>
+      <w:pPr>
+        <w:spacing w:afterLines="160" w:after="384"/>
+      </w:pPr>
+      <w:r>
+        <w:t>The contents and the theory behind this course is sufficient for me to understand the basic lesson about methodologies and how to implement them in software development. Having taught the basics of scrum, it helped me to pick up the fast phased development that we did in our internship project.</w:t>
+      </w:r>
+    </w:p>
+    <w:p>
+      <w:pPr>
+        <w:spacing w:afterLines="160" w:after="384"/>
+        <w:rPr>
+          <w:rFonts w:cs="Arial"/>
+        </w:rPr>
+      </w:pPr>
+      <w:r>
+        <w:rPr>
+          <w:rFonts w:cs="Arial"/>
+        </w:rPr>
         <w:lastRenderedPageBreak/>
-        <w:t xml:space="preserve">The content in this course was very relevant to my project at Jade. The knowledge I gained meant I </w:t>
-      </w:r>
-      <w:r>
-        <w:t xml:space="preserve">could easily work in an </w:t>
-      </w:r>
-      <w:proofErr w:type="gramStart"/>
-      <w:r>
-        <w:t>Agile</w:t>
-      </w:r>
-      <w:proofErr w:type="gramEnd"/>
-      <w:r>
-        <w:t xml:space="preserve"> scrum environment, and pick up technologies like Jira.</w:t>
-      </w:r>
-    </w:p>
-    <w:p>
-      <w:pPr>
-        <w:spacing w:afterLines="160" w:after="384"/>
-      </w:pPr>
-      <w:r>
-        <w:t>The contents and the theory behind this course is sufficient for me to understand the basic lesson about methodologies and how to implement them in software development. Having taught the basics of scrum, it helped me to pick up the fast phased development that we did in our internship project.</w:t>
-      </w:r>
-    </w:p>
-    <w:p>
-      <w:pPr>
-        <w:spacing w:afterLines="160" w:after="384"/>
-        <w:rPr>
-          <w:rFonts w:cs="Arial"/>
-        </w:rPr>
-      </w:pPr>
-      <w:r>
-        <w:rPr>
-          <w:rFonts w:cs="Arial"/>
-        </w:rPr>
         <w:t>The course was appropriate and helpful for the projects to come</w:t>
       </w:r>
       <w:r>
@@ -239,25 +368,15 @@
         <w:spacing w:after="0" w:line="240" w:lineRule="auto"/>
       </w:pPr>
       <w:r>
-        <w:t>Given both the BCIS201 course and usage of a methodology was compulsory as part of the CE301 project, the one suggestion I would make is to cover other types of models relating to other fields of IT i.e. many network engineers I know use ITIL or chang</w:t>
-      </w:r>
-      <w:bookmarkStart w:id="0" w:name="_GoBack"/>
-      <w:bookmarkEnd w:id="0"/>
-      <w:r>
-        <w:t xml:space="preserve">e management but never use or come across </w:t>
+        <w:t xml:space="preserve">Given both the BCIS201 course and usage of a methodology was compulsory as part of the CE301 project, the one suggestion I would make is to cover other types of models relating to other fields of IT i.e. many network engineers I know use ITIL or change management but never use or come across </w:t>
       </w:r>
     </w:p>
     <w:p>
       <w:pPr>
         <w:spacing w:after="0" w:line="240" w:lineRule="auto"/>
       </w:pPr>
-      <w:proofErr w:type="gramStart"/>
-      <w:r>
-        <w:t>any</w:t>
-      </w:r>
-      <w:proofErr w:type="gramEnd"/>
-      <w:r>
-        <w:t xml:space="preserve"> of the course covered methodologies, so such methodologies would be a welcome addition to the course. </w:t>
+      <w:r>
+        <w:t xml:space="preserve">any of the course covered methodologies, so such methodologies would be a welcome addition to the course. </w:t>
       </w:r>
     </w:p>
     <w:p/>
@@ -325,12 +444,62 @@
     </w:p>
     <w:sectPr>
       <w:pgSz w:w="11906" w:h="16838"/>
-      <w:pgMar w:top="1440" w:right="1440" w:bottom="1440" w:left="1440" w:header="708" w:footer="708" w:gutter="0"/>
+      <w:pgMar w:top="720" w:right="720" w:bottom="720" w:left="720" w:header="708" w:footer="708" w:gutter="0"/>
       <w:cols w:space="708"/>
       <w:docGrid w:linePitch="360"/>
     </w:sectPr>
   </w:body>
 </w:document>
+</file>
+
+<file path=word/endnotes.xml><?xml version="1.0" encoding="utf-8"?>
+<w:endnotes xmlns:wpc="http://schemas.microsoft.com/office/word/2010/wordprocessingCanvas" xmlns:mc="http://schemas.openxmlformats.org/markup-compatibility/2006" xmlns:o="urn:schemas-microsoft-com:office:office" xmlns:r="http://schemas.openxmlformats.org/officeDocument/2006/relationships" xmlns:m="http://schemas.openxmlformats.org/officeDocument/2006/math" xmlns:v="urn:schemas-microsoft-com:vml" xmlns:wp14="http://schemas.microsoft.com/office/word/2010/wordprocessingDrawing" xmlns:wp="http://schemas.openxmlformats.org/drawingml/2006/wordprocessingDrawing" xmlns:w10="urn:schemas-microsoft-com:office:word" xmlns:w="http://schemas.openxmlformats.org/wordprocessingml/2006/main" xmlns:w14="http://schemas.microsoft.com/office/word/2010/wordml" xmlns:w15="http://schemas.microsoft.com/office/word/2012/wordml" xmlns:wpg="http://schemas.microsoft.com/office/word/2010/wordprocessingGroup" xmlns:wpi="http://schemas.microsoft.com/office/word/2010/wordprocessingInk" xmlns:wne="http://schemas.microsoft.com/office/word/2006/wordml" xmlns:wps="http://schemas.microsoft.com/office/word/2010/wordprocessingShape" mc:Ignorable="w14 w15 wp14">
+  <w:endnote w:type="separator" w:id="-1">
+    <w:p>
+      <w:pPr>
+        <w:spacing w:after="0" w:line="240" w:lineRule="auto"/>
+      </w:pPr>
+      <w:r>
+        <w:separator/>
+      </w:r>
+    </w:p>
+  </w:endnote>
+  <w:endnote w:type="continuationSeparator" w:id="0">
+    <w:p>
+      <w:pPr>
+        <w:spacing w:after="0" w:line="240" w:lineRule="auto"/>
+      </w:pPr>
+      <w:r>
+        <w:continuationSeparator/>
+      </w:r>
+    </w:p>
+  </w:endnote>
+</w:endnotes>
+</file>
+
+<file path=word/footnotes.xml><?xml version="1.0" encoding="utf-8"?>
+<w:footnotes xmlns:wpc="http://schemas.microsoft.com/office/word/2010/wordprocessingCanvas" xmlns:mc="http://schemas.openxmlformats.org/markup-compatibility/2006" xmlns:o="urn:schemas-microsoft-com:office:office" xmlns:r="http://schemas.openxmlformats.org/officeDocument/2006/relationships" xmlns:m="http://schemas.openxmlformats.org/officeDocument/2006/math" xmlns:v="urn:schemas-microsoft-com:vml" xmlns:wp14="http://schemas.microsoft.com/office/word/2010/wordprocessingDrawing" xmlns:wp="http://schemas.openxmlformats.org/drawingml/2006/wordprocessingDrawing" xmlns:w10="urn:schemas-microsoft-com:office:word" xmlns:w="http://schemas.openxmlformats.org/wordprocessingml/2006/main" xmlns:w14="http://schemas.microsoft.com/office/word/2010/wordml" xmlns:w15="http://schemas.microsoft.com/office/word/2012/wordml" xmlns:wpg="http://schemas.microsoft.com/office/word/2010/wordprocessingGroup" xmlns:wpi="http://schemas.microsoft.com/office/word/2010/wordprocessingInk" xmlns:wne="http://schemas.microsoft.com/office/word/2006/wordml" xmlns:wps="http://schemas.microsoft.com/office/word/2010/wordprocessingShape" mc:Ignorable="w14 w15 wp14">
+  <w:footnote w:type="separator" w:id="-1">
+    <w:p>
+      <w:pPr>
+        <w:spacing w:after="0" w:line="240" w:lineRule="auto"/>
+      </w:pPr>
+      <w:r>
+        <w:separator/>
+      </w:r>
+    </w:p>
+  </w:footnote>
+  <w:footnote w:type="continuationSeparator" w:id="0">
+    <w:p>
+      <w:pPr>
+        <w:spacing w:after="0" w:line="240" w:lineRule="auto"/>
+      </w:pPr>
+      <w:r>
+        <w:continuationSeparator/>
+      </w:r>
+    </w:p>
+  </w:footnote>
+</w:footnotes>
 </file>
 
 <file path=word/numbering.xml><?xml version="1.0" encoding="utf-8"?>
@@ -1214,6 +1383,84 @@
       <w:lang w:eastAsia="en-US"/>
     </w:rPr>
   </w:style>
+  <w:style w:type="paragraph" w:styleId="Title">
+    <w:name w:val="Title"/>
+    <w:basedOn w:val="Normal"/>
+    <w:next w:val="Normal"/>
+    <w:link w:val="TitleChar"/>
+    <w:uiPriority w:val="10"/>
+    <w:qFormat/>
+    <w:rsid w:val="002206E5"/>
+    <w:pPr>
+      <w:spacing w:after="0" w:line="240" w:lineRule="auto"/>
+      <w:contextualSpacing/>
+    </w:pPr>
+    <w:rPr>
+      <w:rFonts w:asciiTheme="majorHAnsi" w:eastAsiaTheme="majorEastAsia" w:hAnsiTheme="majorHAnsi" w:cstheme="majorBidi"/>
+      <w:spacing w:val="-10"/>
+      <w:kern w:val="28"/>
+      <w:sz w:val="56"/>
+      <w:szCs w:val="56"/>
+    </w:rPr>
+  </w:style>
+  <w:style w:type="character" w:customStyle="1" w:styleId="TitleChar">
+    <w:name w:val="Title Char"/>
+    <w:basedOn w:val="DefaultParagraphFont"/>
+    <w:link w:val="Title"/>
+    <w:uiPriority w:val="10"/>
+    <w:rsid w:val="002206E5"/>
+    <w:rPr>
+      <w:rFonts w:asciiTheme="majorHAnsi" w:eastAsiaTheme="majorEastAsia" w:hAnsiTheme="majorHAnsi" w:cstheme="majorBidi"/>
+      <w:spacing w:val="-10"/>
+      <w:kern w:val="28"/>
+      <w:sz w:val="56"/>
+      <w:szCs w:val="56"/>
+    </w:rPr>
+  </w:style>
+  <w:style w:type="paragraph" w:styleId="Header">
+    <w:name w:val="header"/>
+    <w:basedOn w:val="Normal"/>
+    <w:link w:val="HeaderChar"/>
+    <w:uiPriority w:val="99"/>
+    <w:unhideWhenUsed/>
+    <w:rsid w:val="002206E5"/>
+    <w:pPr>
+      <w:tabs>
+        <w:tab w:val="center" w:pos="4513"/>
+        <w:tab w:val="right" w:pos="9026"/>
+      </w:tabs>
+      <w:spacing w:after="0" w:line="240" w:lineRule="auto"/>
+    </w:pPr>
+  </w:style>
+  <w:style w:type="character" w:customStyle="1" w:styleId="HeaderChar">
+    <w:name w:val="Header Char"/>
+    <w:basedOn w:val="DefaultParagraphFont"/>
+    <w:link w:val="Header"/>
+    <w:uiPriority w:val="99"/>
+    <w:rsid w:val="002206E5"/>
+  </w:style>
+  <w:style w:type="paragraph" w:styleId="Footer">
+    <w:name w:val="footer"/>
+    <w:basedOn w:val="Normal"/>
+    <w:link w:val="FooterChar"/>
+    <w:uiPriority w:val="99"/>
+    <w:unhideWhenUsed/>
+    <w:rsid w:val="002206E5"/>
+    <w:pPr>
+      <w:tabs>
+        <w:tab w:val="center" w:pos="4513"/>
+        <w:tab w:val="right" w:pos="9026"/>
+      </w:tabs>
+      <w:spacing w:after="0" w:line="240" w:lineRule="auto"/>
+    </w:pPr>
+  </w:style>
+  <w:style w:type="character" w:customStyle="1" w:styleId="FooterChar">
+    <w:name w:val="Footer Char"/>
+    <w:basedOn w:val="DefaultParagraphFont"/>
+    <w:link w:val="Footer"/>
+    <w:uiPriority w:val="99"/>
+    <w:rsid w:val="002206E5"/>
+  </w:style>
 </w:styles>
 </file>
 
@@ -1476,4 +1723,16 @@
     </a:ext>
   </a:extLst>
 </a:theme>
+</file>
+
+<file path=customXml/item1.xml><?xml version="1.0" encoding="utf-8"?>
+<b:Sources xmlns:b="http://schemas.openxmlformats.org/officeDocument/2006/bibliography" xmlns="http://schemas.openxmlformats.org/officeDocument/2006/bibliography" SelectedStyle="\APASixthEditionOfficeOnline.xsl" StyleName="APA" Version="6"/>
+</file>
+
+<file path=customXml/itemProps1.xml><?xml version="1.0" encoding="utf-8"?>
+<ds:datastoreItem xmlns:ds="http://schemas.openxmlformats.org/officeDocument/2006/customXml" ds:itemID="{0911DE83-6FCC-4B95-B367-6C661621D977}">
+  <ds:schemaRefs>
+    <ds:schemaRef ds:uri="http://schemas.openxmlformats.org/officeDocument/2006/bibliography"/>
+  </ds:schemaRefs>
+</ds:datastoreItem>
 </file>
</xml_diff>